<commit_message>
Change Dialogue With Sagittarius And A Speed Of Changing Text
</commit_message>
<xml_diff>
--- a/AgainstFate/Assets/Plot/диалоги 1 уровень.docx
+++ b/AgainstFate/Assets/Plot/диалоги 1 уровень.docx
@@ -22,28 +22,12 @@
     </w:p>
     <w:p>
       <w:r>
-        <w:t>ГГ</w:t>
-      </w:r>
-      <w:proofErr w:type="gramStart"/>
-      <w:r>
-        <w:t>: Вот</w:t>
-      </w:r>
-      <w:proofErr w:type="gramEnd"/>
-      <w:r>
-        <w:t xml:space="preserve"> мы и дома…</w:t>
-      </w:r>
-    </w:p>
-    <w:p>
-      <w:r>
-        <w:t>Змей</w:t>
-      </w:r>
-      <w:proofErr w:type="gramStart"/>
-      <w:r>
-        <w:t>: Что-то</w:t>
-      </w:r>
-      <w:proofErr w:type="gramEnd"/>
-      <w:r>
-        <w:t xml:space="preserve"> никто не бежит к нам с распростертыми объятиями. </w:t>
+        <w:t>ГГ: Вот мы и дома…</w:t>
+      </w:r>
+    </w:p>
+    <w:p>
+      <w:r>
+        <w:t xml:space="preserve">Змей: Что-то никто не бежит к нам с распростертыми объятиями. </w:t>
       </w:r>
       <w:r>
         <w:t>Фу, к</w:t>
@@ -65,28 +49,12 @@
     <w:p/>
     <w:p>
       <w:r>
-        <w:t>Стрелец</w:t>
-      </w:r>
-      <w:proofErr w:type="gramStart"/>
-      <w:r>
-        <w:t>: Очень</w:t>
-      </w:r>
-      <w:proofErr w:type="gramEnd"/>
-      <w:r>
-        <w:t xml:space="preserve"> смело с твоей вновь появиться здесь, друг. Ты правда настолько глуп, что решил, что я пропущу тебя наверх?</w:t>
-      </w:r>
-    </w:p>
-    <w:p>
-      <w:r>
-        <w:t>Змееносец</w:t>
-      </w:r>
-      <w:proofErr w:type="gramStart"/>
-      <w:r>
-        <w:t>: Что</w:t>
-      </w:r>
-      <w:proofErr w:type="gramEnd"/>
-      <w:r>
-        <w:t xml:space="preserve">? Да что я вам всем сделал? </w:t>
+        <w:t>Стрелец: Очень смело с твоей вновь появиться здесь, друг. Ты правда настолько глуп, что решил, что я пропущу тебя наверх?</w:t>
+      </w:r>
+    </w:p>
+    <w:p>
+      <w:r>
+        <w:t xml:space="preserve">Змееносец: Что? Да что я вам всем сделал? </w:t>
       </w:r>
     </w:p>
     <w:p>
@@ -116,18 +84,10 @@
     <w:p/>
     <w:p>
       <w:r>
-        <w:t>Стрелец</w:t>
-      </w:r>
-      <w:proofErr w:type="gramStart"/>
-      <w:r>
-        <w:t>:</w:t>
-      </w:r>
-      <w:r>
-        <w:t xml:space="preserve"> Это</w:t>
-      </w:r>
-      <w:proofErr w:type="gramEnd"/>
-      <w:r>
-        <w:t xml:space="preserve"> так… </w:t>
+        <w:t>Стрелец:</w:t>
+      </w:r>
+      <w:r>
+        <w:t xml:space="preserve"> Это так… </w:t>
       </w:r>
     </w:p>
     <w:p>
@@ -137,62 +97,22 @@
     </w:p>
     <w:p>
       <w:r>
-        <w:t>Змей</w:t>
-      </w:r>
-      <w:proofErr w:type="gramStart"/>
-      <w:r>
-        <w:t>: Мощно</w:t>
-      </w:r>
-      <w:proofErr w:type="gramEnd"/>
-      <w:r>
-        <w:t xml:space="preserve"> ты его!</w:t>
-      </w:r>
-    </w:p>
-    <w:p>
-      <w:r>
-        <w:t>Змееносец</w:t>
-      </w:r>
-      <w:proofErr w:type="gramStart"/>
-      <w:r>
-        <w:t>: Нет</w:t>
-      </w:r>
-      <w:proofErr w:type="gramEnd"/>
-      <w:r>
-        <w:t>, нет, нет! Я не хотел этого!</w:t>
-      </w:r>
-    </w:p>
-    <w:p>
-      <w:r>
-        <w:t>Змей</w:t>
-      </w:r>
-      <w:proofErr w:type="gramStart"/>
-      <w:r>
-        <w:t>: Все</w:t>
-      </w:r>
-      <w:proofErr w:type="gramEnd"/>
-      <w:r>
-        <w:t xml:space="preserve"> в порядке, </w:t>
-      </w:r>
-      <w:proofErr w:type="spellStart"/>
-      <w:r>
-        <w:t>бро</w:t>
-      </w:r>
-      <w:proofErr w:type="spellEnd"/>
-      <w:r>
-        <w:t>!  Он это заслужил.</w:t>
-      </w:r>
-    </w:p>
-    <w:p>
-      <w:r>
-        <w:t>Змей</w:t>
-      </w:r>
-      <w:proofErr w:type="gramStart"/>
-      <w:r>
-        <w:t>: Нет</w:t>
-      </w:r>
-      <w:proofErr w:type="gramEnd"/>
-      <w:r>
-        <w:t xml:space="preserve">, ну ты видел как он пафосно речь толкал? </w:t>
+        <w:t>Змей: Мощно ты его!</w:t>
+      </w:r>
+    </w:p>
+    <w:p>
+      <w:r>
+        <w:t>Змееносец: Нет, нет, нет! Я не хотел этого!</w:t>
+      </w:r>
+    </w:p>
+    <w:p>
+      <w:r>
+        <w:t>Змей: Все в порядке, бро!  Он это заслужил.</w:t>
+      </w:r>
+    </w:p>
+    <w:p>
+      <w:r>
+        <w:t xml:space="preserve">Змей: Нет, ну ты видел как он пафосно речь толкал? </w:t>
       </w:r>
     </w:p>
     <w:p>
@@ -202,28 +122,12 @@
     </w:p>
     <w:p>
       <w:r>
-        <w:t>Змей</w:t>
-      </w:r>
-      <w:proofErr w:type="gramStart"/>
-      <w:r>
-        <w:t>: Конечно</w:t>
-      </w:r>
-      <w:proofErr w:type="gramEnd"/>
-      <w:r>
-        <w:t xml:space="preserve">, он сам виноват! </w:t>
-      </w:r>
-    </w:p>
-    <w:p>
-      <w:r>
-        <w:t>Змей</w:t>
-      </w:r>
-      <w:proofErr w:type="gramStart"/>
-      <w:r>
-        <w:t>: Пойдем</w:t>
-      </w:r>
-      <w:proofErr w:type="gramEnd"/>
-      <w:r>
-        <w:t xml:space="preserve"> дальше. Надеюсь, остальные будут больше рады встрече со старыми друзьями.</w:t>
+        <w:t xml:space="preserve">Змей: Конечно, он сам виноват! </w:t>
+      </w:r>
+    </w:p>
+    <w:p>
+      <w:r>
+        <w:t>Змей: Пойдем дальше. Надеюсь, остальные будут больше рады встрече со старыми друзьями.</w:t>
       </w:r>
     </w:p>
     <w:p/>
@@ -232,15 +136,7 @@
     <w:p>
       <w:r>
         <w:lastRenderedPageBreak/>
-        <w:t>Овен</w:t>
-      </w:r>
-      <w:proofErr w:type="gramStart"/>
-      <w:r>
-        <w:t>: Не</w:t>
-      </w:r>
-      <w:proofErr w:type="gramEnd"/>
-      <w:r>
-        <w:t xml:space="preserve"> подходи! Я буду защищаться!</w:t>
+        <w:t>Овен: Не подходи! Я буду защищаться!</w:t>
       </w:r>
     </w:p>
     <w:p>
@@ -255,15 +151,7 @@
     </w:p>
     <w:p>
       <w:r>
-        <w:t>Змей</w:t>
-      </w:r>
-      <w:proofErr w:type="gramStart"/>
-      <w:r>
-        <w:t>: Да</w:t>
-      </w:r>
-      <w:proofErr w:type="gramEnd"/>
-      <w:r>
-        <w:t xml:space="preserve"> посмотри на нее! Она же даже слушать тебя не хочет. </w:t>
+        <w:t xml:space="preserve">Змей: Да посмотри на нее! Она же даже слушать тебя не хочет. </w:t>
       </w:r>
     </w:p>
     <w:p>
@@ -273,44 +161,20 @@
     </w:p>
     <w:p>
       <w:r>
-        <w:t>Змей</w:t>
-      </w:r>
-      <w:proofErr w:type="gramStart"/>
-      <w:r>
-        <w:t>: Помнишь</w:t>
-      </w:r>
-      <w:proofErr w:type="gramEnd"/>
-      <w:r>
-        <w:t>, один мудрый монах нам однажды сказал «Если драка неизбежна – бей первым»?</w:t>
-      </w:r>
-    </w:p>
-    <w:p>
-      <w:r>
-        <w:t>Змей</w:t>
-      </w:r>
-      <w:proofErr w:type="gramStart"/>
-      <w:r>
-        <w:t>: Так</w:t>
-      </w:r>
-      <w:proofErr w:type="gramEnd"/>
-      <w:r>
-        <w:t xml:space="preserve"> вот, сейчас именно тот случай!</w:t>
-      </w:r>
-    </w:p>
-    <w:p/>
-    <w:p/>
-    <w:p/>
-    <w:p>
-      <w:r>
-        <w:t>Змееносец</w:t>
-      </w:r>
-      <w:proofErr w:type="gramStart"/>
-      <w:r>
-        <w:t>: Прости</w:t>
-      </w:r>
-      <w:proofErr w:type="gramEnd"/>
-      <w:r>
-        <w:t>! Прости пожалуйста!</w:t>
+        <w:t>Змей: Помнишь, один мудрый монах нам однажды сказал «Если драка неизбежна – бей первым»?</w:t>
+      </w:r>
+    </w:p>
+    <w:p>
+      <w:r>
+        <w:t>Змей: Так вот, сейчас именно тот случай!</w:t>
+      </w:r>
+    </w:p>
+    <w:p/>
+    <w:p/>
+    <w:p/>
+    <w:p>
+      <w:r>
+        <w:t>Змееносец: Прости! Прости пожалуйста!</w:t>
       </w:r>
     </w:p>
     <w:p>
@@ -325,7 +189,10 @@
     </w:p>
     <w:p>
       <w:r>
-        <w:t>Змееносец: Я убил её… Так же, как и Стрельца…</w:t>
+        <w:t>Змееносец: Я</w:t>
+      </w:r>
+      <w:r>
+        <w:t xml:space="preserve"> что, убил её?</w:t>
       </w:r>
     </w:p>
     <w:p>
@@ -335,44 +202,16 @@
     </w:p>
     <w:p>
       <w:r>
-        <w:t>Змей</w:t>
-      </w:r>
-      <w:proofErr w:type="gramStart"/>
-      <w:r>
-        <w:t>: Кстати</w:t>
-      </w:r>
-      <w:proofErr w:type="gramEnd"/>
-      <w:r>
-        <w:t xml:space="preserve"> о варварах. Пойдем, проведаем Льва. </w:t>
-      </w:r>
-    </w:p>
-    <w:p>
-      <w:r>
-        <w:t>Змей</w:t>
-      </w:r>
-      <w:proofErr w:type="gramStart"/>
-      <w:r>
-        <w:t>: Хотя</w:t>
-      </w:r>
-      <w:proofErr w:type="gramEnd"/>
-      <w:r>
-        <w:t xml:space="preserve"> что-то мне подсказывает, что она не будет нам рада…</w:t>
-      </w:r>
-    </w:p>
-    <w:p>
-      <w:pPr>
-        <w:rPr>
-          <w:lang w:val="en-US"/>
-        </w:rPr>
-      </w:pPr>
-    </w:p>
-    <w:p>
-      <w:pPr>
-        <w:rPr>
-          <w:lang w:val="en-US"/>
-        </w:rPr>
-      </w:pPr>
-    </w:p>
+        <w:t xml:space="preserve">Змей: Кстати о варварах. Пойдем, проведаем Льва. </w:t>
+      </w:r>
+    </w:p>
+    <w:p>
+      <w:r>
+        <w:t>Змей: Хотя что-то мне подсказывает, что она не будет нам рада…</w:t>
+      </w:r>
+    </w:p>
+    <w:p/>
+    <w:p/>
     <w:p>
       <w:r>
         <w:t xml:space="preserve">Змей: Чую </w:t>
@@ -383,15 +222,7 @@
     </w:p>
     <w:p>
       <w:r>
-        <w:t>Змей</w:t>
-      </w:r>
-      <w:proofErr w:type="gramStart"/>
-      <w:r>
-        <w:t>: Очевидно</w:t>
-      </w:r>
-      <w:proofErr w:type="gramEnd"/>
-      <w:r>
-        <w:t>, Лев где-то рядом. Будь настороже!</w:t>
+        <w:t>Змей: Очевидно, Лев где-то рядом. Будь настороже!</w:t>
       </w:r>
     </w:p>
     <w:p/>
@@ -419,15 +250,7 @@
     <w:p/>
     <w:p>
       <w:r>
-        <w:t>Змей</w:t>
-      </w:r>
-      <w:proofErr w:type="gramStart"/>
-      <w:r>
-        <w:t>: Туда</w:t>
-      </w:r>
-      <w:proofErr w:type="gramEnd"/>
-      <w:r>
-        <w:t xml:space="preserve"> её!</w:t>
+        <w:t>Змей: Туда её!</w:t>
       </w:r>
     </w:p>
     <w:p>
@@ -437,50 +260,27 @@
     </w:p>
     <w:p>
       <w:r>
-        <w:t>Змееносец</w:t>
-      </w:r>
-      <w:proofErr w:type="gramStart"/>
-      <w:r>
-        <w:t>: Да</w:t>
-      </w:r>
-      <w:proofErr w:type="gramEnd"/>
-      <w:r>
-        <w:t xml:space="preserve"> что такого было в том пророчестве? Почему они все пытались меня убить? </w:t>
-      </w:r>
-    </w:p>
-    <w:p>
-      <w:r>
-        <w:t>Змей</w:t>
-      </w:r>
-      <w:proofErr w:type="gramStart"/>
-      <w:r>
-        <w:t>: Ну</w:t>
-      </w:r>
-      <w:proofErr w:type="gramEnd"/>
-      <w:r>
-        <w:t xml:space="preserve">, если тебе это так интересно, можешь попытаться узнать это у </w:t>
-      </w:r>
-      <w:proofErr w:type="spellStart"/>
-      <w:r>
-        <w:t>рогатенького</w:t>
-      </w:r>
-      <w:proofErr w:type="spellEnd"/>
-      <w:r>
-        <w:t xml:space="preserve">. </w:t>
+        <w:t xml:space="preserve">Змееносец: Да что такого было в том пророчестве? Почему они </w:t>
+      </w:r>
+      <w:r>
+        <w:t>обе</w:t>
+      </w:r>
+      <w:r>
+        <w:t xml:space="preserve"> пытались меня убить? </w:t>
+      </w:r>
+    </w:p>
+    <w:p>
+      <w:r>
+        <w:t xml:space="preserve">Змей: Ну, если тебе это так интересно, можешь попытаться узнать это у </w:t>
+      </w:r>
+      <w:r>
+        <w:t>блондиночки.</w:t>
       </w:r>
     </w:p>
     <w:p>
       <w:r>
         <w:lastRenderedPageBreak/>
-        <w:t>Змей</w:t>
-      </w:r>
-      <w:proofErr w:type="gramStart"/>
-      <w:r>
-        <w:t>: Но</w:t>
-      </w:r>
-      <w:proofErr w:type="gramEnd"/>
-      <w:r>
-        <w:t xml:space="preserve"> не забудь это сделать это, пока он еще дышит. Сначала задавай вопросы, потом лишай жизни. Не перепутай!</w:t>
+        <w:t>Змей: Но не забудь это сделать это, пока он еще дышит. Сначала задавай вопросы, потом лишай жизни. Не перепутай!</w:t>
       </w:r>
     </w:p>
     <w:p/>

</xml_diff>